<commit_message>
update for May 20
</commit_message>
<xml_diff>
--- a/Stand_up_notes_May_18.docx
+++ b/Stand_up_notes_May_18.docx
@@ -83,25 +83,7 @@
           <w:sz w:val="26"/>
           <w:szCs w:val="26"/>
         </w:rPr>
-        <w:t xml:space="preserve"> 5 min, work on html to load </w:t>
-      </w:r>
-      <w:proofErr w:type="gramStart"/>
-      <w:r>
-        <w:rPr>
-          <w:rFonts w:ascii="AppleSystemUIFont" w:hAnsi="AppleSystemUIFont" w:cs="AppleSystemUIFont"/>
-          <w:sz w:val="26"/>
-          <w:szCs w:val="26"/>
-        </w:rPr>
-        <w:t>it ,</w:t>
-      </w:r>
-      <w:proofErr w:type="gramEnd"/>
-      <w:r>
-        <w:rPr>
-          <w:rFonts w:ascii="AppleSystemUIFont" w:hAnsi="AppleSystemUIFont" w:cs="AppleSystemUIFont"/>
-          <w:sz w:val="26"/>
-          <w:szCs w:val="26"/>
-        </w:rPr>
-        <w:t xml:space="preserve"> update some </w:t>
+        <w:t xml:space="preserve"> 5 min, work on html to load it , update some </w:t>
       </w:r>
       <w:r>
         <w:rPr>
@@ -143,23 +125,13 @@
           <w:szCs w:val="26"/>
         </w:rPr>
       </w:pPr>
-      <w:proofErr w:type="spellStart"/>
-      <w:r>
-        <w:rPr>
-          <w:rFonts w:ascii="AppleSystemUIFont" w:hAnsi="AppleSystemUIFont" w:cs="AppleSystemUIFont"/>
-          <w:sz w:val="26"/>
-          <w:szCs w:val="26"/>
-        </w:rPr>
-        <w:t>Soyoung</w:t>
-      </w:r>
-      <w:proofErr w:type="spellEnd"/>
-      <w:r>
-        <w:rPr>
-          <w:rFonts w:ascii="AppleSystemUIFont" w:hAnsi="AppleSystemUIFont" w:cs="AppleSystemUIFont"/>
-          <w:sz w:val="26"/>
-          <w:szCs w:val="26"/>
-        </w:rPr>
-        <w:t xml:space="preserve">: testing account, working on deposit and withdraw </w:t>
+      <w:r>
+        <w:rPr>
+          <w:rFonts w:ascii="AppleSystemUIFont" w:hAnsi="AppleSystemUIFont" w:cs="AppleSystemUIFont"/>
+          <w:sz w:val="26"/>
+          <w:szCs w:val="26"/>
+        </w:rPr>
+        <w:t xml:space="preserve">Soyoung: testing account, working on deposit and withdraw </w:t>
       </w:r>
       <w:r>
         <w:rPr>
@@ -233,23 +205,13 @@
           <w:szCs w:val="26"/>
         </w:rPr>
       </w:pPr>
-      <w:proofErr w:type="spellStart"/>
-      <w:r>
-        <w:rPr>
-          <w:rFonts w:ascii="AppleSystemUIFont" w:hAnsi="AppleSystemUIFont" w:cs="AppleSystemUIFont"/>
-          <w:sz w:val="26"/>
-          <w:szCs w:val="26"/>
-        </w:rPr>
-        <w:t>Trung</w:t>
-      </w:r>
-      <w:proofErr w:type="spellEnd"/>
-      <w:r>
-        <w:rPr>
-          <w:rFonts w:ascii="AppleSystemUIFont" w:hAnsi="AppleSystemUIFont" w:cs="AppleSystemUIFont"/>
-          <w:sz w:val="26"/>
-          <w:szCs w:val="26"/>
-        </w:rPr>
-        <w:t xml:space="preserve">: Servlets good now Testing and working on html </w:t>
+      <w:r>
+        <w:rPr>
+          <w:rFonts w:ascii="AppleSystemUIFont" w:hAnsi="AppleSystemUIFont" w:cs="AppleSystemUIFont"/>
+          <w:sz w:val="26"/>
+          <w:szCs w:val="26"/>
+        </w:rPr>
+        <w:t xml:space="preserve">Trung: Servlets good now Testing and working on html </w:t>
       </w:r>
       <w:r>
         <w:rPr>
@@ -390,6 +352,7 @@
     <w:lsdException w:name="HTML Sample" w:semiHidden="1" w:unhideWhenUsed="1"/>
     <w:lsdException w:name="HTML Typewriter" w:semiHidden="1" w:unhideWhenUsed="1"/>
     <w:lsdException w:name="HTML Variable" w:semiHidden="1" w:unhideWhenUsed="1"/>
+    <w:lsdException w:name="Normal Table" w:semiHidden="1" w:unhideWhenUsed="1"/>
     <w:lsdException w:name="annotation subject" w:semiHidden="1" w:unhideWhenUsed="1"/>
     <w:lsdException w:name="No List" w:semiHidden="1" w:unhideWhenUsed="1"/>
     <w:lsdException w:name="Outline List 1" w:semiHidden="1" w:unhideWhenUsed="1"/>
@@ -436,8 +399,10 @@
     <w:lsdException w:name="Table Subtle 2" w:semiHidden="1" w:unhideWhenUsed="1"/>
     <w:lsdException w:name="Table Web 1" w:semiHidden="1" w:unhideWhenUsed="1"/>
     <w:lsdException w:name="Table Web 2" w:semiHidden="1" w:unhideWhenUsed="1"/>
+    <w:lsdException w:name="Table Web 3" w:semiHidden="1" w:unhideWhenUsed="1"/>
     <w:lsdException w:name="Balloon Text" w:semiHidden="1" w:unhideWhenUsed="1"/>
     <w:lsdException w:name="Table Grid" w:uiPriority="39"/>
+    <w:lsdException w:name="Table Theme" w:semiHidden="1" w:unhideWhenUsed="1"/>
     <w:lsdException w:name="Placeholder Text" w:semiHidden="1"/>
     <w:lsdException w:name="No Spacing" w:uiPriority="1" w:qFormat="1"/>
     <w:lsdException w:name="Light Shading" w:uiPriority="60"/>

</xml_diff>